<commit_message>
gantt + nombre de page
</commit_message>
<xml_diff>
--- a/projet mobil.docx
+++ b/projet mobil.docx
@@ -146,13 +146,24 @@
         <w:t xml:space="preserve"> conseillée</w:t>
       </w:r>
       <w:r>
-        <w:t xml:space="preserve"> ( </w:t>
+        <w:t xml:space="preserve"> </w:t>
+      </w:r>
+      <w:proofErr w:type="gramStart"/>
+      <w:r>
+        <w:t xml:space="preserve">( </w:t>
       </w:r>
       <w:r>
         <w:rPr>
           <w:color w:val="FF0000"/>
         </w:rPr>
-        <w:t>a voir si c’est obligatoire</w:t>
+        <w:t>a</w:t>
+      </w:r>
+      <w:proofErr w:type="gramEnd"/>
+      <w:r>
+        <w:rPr>
+          <w:color w:val="FF0000"/>
+        </w:rPr>
+        <w:t xml:space="preserve"> voir si c’est obligatoire</w:t>
       </w:r>
       <w:r>
         <w:rPr>
@@ -224,7 +235,21 @@
         <w:rPr>
           <w:color w:val="385623" w:themeColor="accent6" w:themeShade="80"/>
         </w:rPr>
-        <w:t xml:space="preserve">Deux affichages : 1 tournée vers le RM, l’utilisateur donne son max ou on le calcul à partir des série + </w:t>
+        <w:t xml:space="preserve">Deux affichages : 1 tournée vers le RM, l’utilisateur donne son max ou on le calcul à partir </w:t>
+      </w:r>
+      <w:proofErr w:type="gramStart"/>
+      <w:r>
+        <w:rPr>
+          <w:color w:val="385623" w:themeColor="accent6" w:themeShade="80"/>
+        </w:rPr>
+        <w:t>des série</w:t>
+      </w:r>
+      <w:proofErr w:type="gramEnd"/>
+      <w:r>
+        <w:rPr>
+          <w:color w:val="385623" w:themeColor="accent6" w:themeShade="80"/>
+        </w:rPr>
+        <w:t xml:space="preserve"> + </w:t>
       </w:r>
       <w:proofErr w:type="spellStart"/>
       <w:r>
@@ -309,7 +334,15 @@
       </w:r>
       <w:proofErr w:type="spellEnd"/>
       <w:r>
-        <w:t>, indice de masse graisseuse, indice de masse musculaire, etc….)</w:t>
+        <w:t xml:space="preserve">, indice de masse graisseuse, indice de masse musculaire, </w:t>
+      </w:r>
+      <w:proofErr w:type="gramStart"/>
+      <w:r>
+        <w:t>etc….</w:t>
+      </w:r>
+      <w:proofErr w:type="gramEnd"/>
+      <w:r>
+        <w:t>)</w:t>
       </w:r>
       <w:r>
         <w:t xml:space="preserve"> </w:t>
@@ -415,8 +448,13 @@
         <w:t xml:space="preserve">Avoir un profil/ créer un profil (si on lie le compte avec un numéro de tél envoyer un code par sms ? pareil pour le </w:t>
       </w:r>
       <w:r>
-        <w:t>mail ? sexe ; taille ; poids ; etc….</w:t>
-      </w:r>
+        <w:t xml:space="preserve">mail ? sexe ; taille ; poids ; </w:t>
+      </w:r>
+      <w:proofErr w:type="gramStart"/>
+      <w:r>
+        <w:t>etc….</w:t>
+      </w:r>
+      <w:proofErr w:type="gramEnd"/>
       <w:r>
         <w:t>)</w:t>
       </w:r>
@@ -430,7 +468,15 @@
         </w:numPr>
       </w:pPr>
       <w:r>
-        <w:t>Avoir de préférence à enregistrer (mode sombre ou clair, préfère système kg ou livre ; système métrique ou impérial ; etc…..)</w:t>
+        <w:t xml:space="preserve">Avoir de préférence à enregistrer (mode sombre ou clair, préfère système kg ou livre ; système métrique ou impérial ; </w:t>
+      </w:r>
+      <w:proofErr w:type="gramStart"/>
+      <w:r>
+        <w:t>etc….</w:t>
+      </w:r>
+      <w:proofErr w:type="gramEnd"/>
+      <w:r>
+        <w:t>.)</w:t>
       </w:r>
     </w:p>
     <w:p>
@@ -567,6 +613,105 @@
       </w:pPr>
       <w:r>
         <w:t>Compteur de pas</w:t>
+      </w:r>
+    </w:p>
+    <w:p/>
+    <w:p/>
+    <w:p/>
+    <w:p>
+      <w:r>
+        <w:t>Nombre de page :</w:t>
+      </w:r>
+    </w:p>
+    <w:p/>
+    <w:p>
+      <w:pPr>
+        <w:pStyle w:val="Paragraphedeliste"/>
+        <w:numPr>
+          <w:ilvl w:val="0"/>
+          <w:numId w:val="3"/>
+        </w:numPr>
+      </w:pPr>
+      <w:r>
+        <w:t>Accueil &amp; suivie de Santé :</w:t>
+      </w:r>
+      <w:r>
+        <w:t xml:space="preserve"> OK</w:t>
+      </w:r>
+    </w:p>
+    <w:p>
+      <w:pPr>
+        <w:pStyle w:val="Paragraphedeliste"/>
+        <w:numPr>
+          <w:ilvl w:val="0"/>
+          <w:numId w:val="3"/>
+        </w:numPr>
+      </w:pPr>
+      <w:r>
+        <w:t>Suivie de Performance :</w:t>
+      </w:r>
+    </w:p>
+    <w:p>
+      <w:pPr>
+        <w:pStyle w:val="Paragraphedeliste"/>
+        <w:numPr>
+          <w:ilvl w:val="0"/>
+          <w:numId w:val="3"/>
+        </w:numPr>
+      </w:pPr>
+      <w:r>
+        <w:t>Ajouter une perf :</w:t>
+      </w:r>
+      <w:r>
+        <w:t xml:space="preserve">  c’est un fragment !</w:t>
+      </w:r>
+    </w:p>
+    <w:p>
+      <w:pPr>
+        <w:pStyle w:val="Paragraphedeliste"/>
+        <w:numPr>
+          <w:ilvl w:val="0"/>
+          <w:numId w:val="3"/>
+        </w:numPr>
+      </w:pPr>
+      <w:r>
+        <w:t>Exo : chronomètre + bouton ajout perf</w:t>
+      </w:r>
+    </w:p>
+    <w:p>
+      <w:pPr>
+        <w:pStyle w:val="Paragraphedeliste"/>
+        <w:numPr>
+          <w:ilvl w:val="0"/>
+          <w:numId w:val="3"/>
+        </w:numPr>
+      </w:pPr>
+      <w:r>
+        <w:t xml:space="preserve">Liste de fruit &amp; légume : </w:t>
+      </w:r>
+    </w:p>
+    <w:p>
+      <w:pPr>
+        <w:pStyle w:val="Paragraphedeliste"/>
+        <w:numPr>
+          <w:ilvl w:val="0"/>
+          <w:numId w:val="3"/>
+        </w:numPr>
+      </w:pPr>
+      <w:r>
+        <w:t>Profil &amp; Paramètre : indique ses préférence (langue etc…)</w:t>
+      </w:r>
+    </w:p>
+    <w:p>
+      <w:pPr>
+        <w:pStyle w:val="Paragraphedeliste"/>
+        <w:numPr>
+          <w:ilvl w:val="0"/>
+          <w:numId w:val="3"/>
+        </w:numPr>
+      </w:pPr>
+      <w:r>
+        <w:t>Création de Profil &amp; connexion à son profil.</w:t>
       </w:r>
     </w:p>
     <w:sectPr>
@@ -807,11 +952,127 @@
       </w:rPr>
     </w:lvl>
   </w:abstractNum>
+  <w:abstractNum w:abstractNumId="2" w15:restartNumberingAfterBreak="0">
+    <w:nsid w:val="464058CE"/>
+    <w:multiLevelType w:val="hybridMultilevel"/>
+    <w:tmpl w:val="2020D05C"/>
+    <w:lvl w:ilvl="0" w:tplc="040C0001">
+      <w:start w:val="1"/>
+      <w:numFmt w:val="bullet"/>
+      <w:lvlText w:val=""/>
+      <w:lvlJc w:val="left"/>
+      <w:pPr>
+        <w:ind w:left="720" w:hanging="360"/>
+      </w:pPr>
+      <w:rPr>
+        <w:rFonts w:ascii="Symbol" w:hAnsi="Symbol" w:hint="default"/>
+      </w:rPr>
+    </w:lvl>
+    <w:lvl w:ilvl="1" w:tplc="040C0003" w:tentative="1">
+      <w:start w:val="1"/>
+      <w:numFmt w:val="bullet"/>
+      <w:lvlText w:val="o"/>
+      <w:lvlJc w:val="left"/>
+      <w:pPr>
+        <w:ind w:left="1440" w:hanging="360"/>
+      </w:pPr>
+      <w:rPr>
+        <w:rFonts w:ascii="Courier New" w:hAnsi="Courier New" w:cs="Courier New" w:hint="default"/>
+      </w:rPr>
+    </w:lvl>
+    <w:lvl w:ilvl="2" w:tplc="040C0005" w:tentative="1">
+      <w:start w:val="1"/>
+      <w:numFmt w:val="bullet"/>
+      <w:lvlText w:val=""/>
+      <w:lvlJc w:val="left"/>
+      <w:pPr>
+        <w:ind w:left="2160" w:hanging="360"/>
+      </w:pPr>
+      <w:rPr>
+        <w:rFonts w:ascii="Wingdings" w:hAnsi="Wingdings" w:hint="default"/>
+      </w:rPr>
+    </w:lvl>
+    <w:lvl w:ilvl="3" w:tplc="040C0001" w:tentative="1">
+      <w:start w:val="1"/>
+      <w:numFmt w:val="bullet"/>
+      <w:lvlText w:val=""/>
+      <w:lvlJc w:val="left"/>
+      <w:pPr>
+        <w:ind w:left="2880" w:hanging="360"/>
+      </w:pPr>
+      <w:rPr>
+        <w:rFonts w:ascii="Symbol" w:hAnsi="Symbol" w:hint="default"/>
+      </w:rPr>
+    </w:lvl>
+    <w:lvl w:ilvl="4" w:tplc="040C0003" w:tentative="1">
+      <w:start w:val="1"/>
+      <w:numFmt w:val="bullet"/>
+      <w:lvlText w:val="o"/>
+      <w:lvlJc w:val="left"/>
+      <w:pPr>
+        <w:ind w:left="3600" w:hanging="360"/>
+      </w:pPr>
+      <w:rPr>
+        <w:rFonts w:ascii="Courier New" w:hAnsi="Courier New" w:cs="Courier New" w:hint="default"/>
+      </w:rPr>
+    </w:lvl>
+    <w:lvl w:ilvl="5" w:tplc="040C0005" w:tentative="1">
+      <w:start w:val="1"/>
+      <w:numFmt w:val="bullet"/>
+      <w:lvlText w:val=""/>
+      <w:lvlJc w:val="left"/>
+      <w:pPr>
+        <w:ind w:left="4320" w:hanging="360"/>
+      </w:pPr>
+      <w:rPr>
+        <w:rFonts w:ascii="Wingdings" w:hAnsi="Wingdings" w:hint="default"/>
+      </w:rPr>
+    </w:lvl>
+    <w:lvl w:ilvl="6" w:tplc="040C0001" w:tentative="1">
+      <w:start w:val="1"/>
+      <w:numFmt w:val="bullet"/>
+      <w:lvlText w:val=""/>
+      <w:lvlJc w:val="left"/>
+      <w:pPr>
+        <w:ind w:left="5040" w:hanging="360"/>
+      </w:pPr>
+      <w:rPr>
+        <w:rFonts w:ascii="Symbol" w:hAnsi="Symbol" w:hint="default"/>
+      </w:rPr>
+    </w:lvl>
+    <w:lvl w:ilvl="7" w:tplc="040C0003" w:tentative="1">
+      <w:start w:val="1"/>
+      <w:numFmt w:val="bullet"/>
+      <w:lvlText w:val="o"/>
+      <w:lvlJc w:val="left"/>
+      <w:pPr>
+        <w:ind w:left="5760" w:hanging="360"/>
+      </w:pPr>
+      <w:rPr>
+        <w:rFonts w:ascii="Courier New" w:hAnsi="Courier New" w:cs="Courier New" w:hint="default"/>
+      </w:rPr>
+    </w:lvl>
+    <w:lvl w:ilvl="8" w:tplc="040C0005" w:tentative="1">
+      <w:start w:val="1"/>
+      <w:numFmt w:val="bullet"/>
+      <w:lvlText w:val=""/>
+      <w:lvlJc w:val="left"/>
+      <w:pPr>
+        <w:ind w:left="6480" w:hanging="360"/>
+      </w:pPr>
+      <w:rPr>
+        <w:rFonts w:ascii="Wingdings" w:hAnsi="Wingdings" w:hint="default"/>
+      </w:rPr>
+    </w:lvl>
+  </w:abstractNum>
   <w:num w:numId="1" w16cid:durableId="1964917774">
     <w:abstractNumId w:val="1"/>
   </w:num>
   <w:num w:numId="2" w16cid:durableId="410392520">
     <w:abstractNumId w:val="0"/>
+  </w:num>
+  <w:num w:numId="3" w16cid:durableId="977884153">
+    <w:abstractNumId w:val="2"/>
   </w:num>
 </w:numbering>
 </file>

</xml_diff>